<commit_message>
Fixes and frontend api implementation
</commit_message>
<xml_diff>
--- a/Comp 3000 Final Report.docx
+++ b/Comp 3000 Final Report.docx
@@ -111,14 +111,7 @@
           <w:sz w:val="28"/>
           <w:szCs w:val="28"/>
         </w:rPr>
-        <w:t>BSc (Hons) Computer Science</w:t>
-      </w:r>
-      <w:r>
-        <w:rPr>
-          <w:sz w:val="28"/>
-          <w:szCs w:val="28"/>
-        </w:rPr>
-        <w:t xml:space="preserve"> – Software Engineering</w:t>
+        <w:t>BSc (Hons) Computer Science – Software Engineering</w:t>
       </w:r>
     </w:p>
     <w:p/>
@@ -168,11 +161,9 @@
       <w:r>
         <w:t xml:space="preserve">, documenting the development process of an application intended to help users learn topics that they </w:t>
       </w:r>
-      <w:proofErr w:type="gramStart"/>
-      <w:r>
-        <w:t>are able to</w:t>
-      </w:r>
-      <w:proofErr w:type="gramEnd"/>
+      <w:r>
+        <w:t>can</w:t>
+      </w:r>
       <w:r>
         <w:t xml:space="preserve"> choose, focused upon language learning. </w:t>
       </w:r>
@@ -208,13 +199,7 @@
         <w:pStyle w:val="Heading2"/>
       </w:pPr>
       <w:r>
-        <w:t xml:space="preserve"> </w:t>
-      </w:r>
-      <w:r>
-        <w:t>2.1</w:t>
-      </w:r>
-      <w:r>
-        <w:t xml:space="preserve"> </w:t>
+        <w:t xml:space="preserve"> 2.1 </w:t>
       </w:r>
       <w:r>
         <w:t>Competition</w:t>
@@ -254,13 +239,49 @@
     </w:p>
     <w:p>
       <w:pPr>
+        <w:pStyle w:val="ListParagraph"/>
+        <w:numPr>
+          <w:ilvl w:val="0"/>
+          <w:numId w:val="1"/>
+        </w:numPr>
+      </w:pPr>
+      <w:r>
+        <w:t>Babbel</w:t>
+      </w:r>
+    </w:p>
+    <w:p>
+      <w:pPr>
+        <w:pStyle w:val="ListParagraph"/>
+        <w:numPr>
+          <w:ilvl w:val="1"/>
+          <w:numId w:val="1"/>
+        </w:numPr>
+      </w:pPr>
+      <w:r>
+        <w:t>Babbel is</w:t>
+      </w:r>
+      <w:r>
+        <w:t xml:space="preserve"> a subscription-based language learning software. They have over 1000 employees </w:t>
+      </w:r>
+      <w:hyperlink w:anchor="_References" w:history="1">
+        <w:r>
+          <w:rPr>
+            <w:rStyle w:val="Hyperlink"/>
+            <w:vertAlign w:val="superscript"/>
+          </w:rPr>
+          <w:t>2</w:t>
+        </w:r>
+      </w:hyperlink>
+      <w:r>
+        <w:t xml:space="preserve">. </w:t>
+      </w:r>
+    </w:p>
+    <w:p>
+      <w:pPr>
         <w:pStyle w:val="Heading2"/>
       </w:pPr>
       <w:r>
-        <w:t>2.2</w:t>
-      </w:r>
-      <w:r>
-        <w:t xml:space="preserve"> </w:t>
+        <w:t xml:space="preserve">2.2 </w:t>
       </w:r>
       <w:r>
         <w:t>Limitations of competitors</w:t>
@@ -363,6 +384,14 @@
         <w:pStyle w:val="Heading1"/>
       </w:pPr>
       <w:r>
+        <w:t>7. Evaluation</w:t>
+      </w:r>
+    </w:p>
+    <w:p>
+      <w:pPr>
+        <w:pStyle w:val="Heading1"/>
+      </w:pPr>
+      <w:r>
         <w:t>Sprints</w:t>
       </w:r>
     </w:p>
@@ -374,16 +403,7 @@
         <w:t xml:space="preserve">Sprint </w:t>
       </w:r>
       <w:r>
-        <w:t xml:space="preserve">1 - </w:t>
-      </w:r>
-      <w:r>
-        <w:t>13/12/2024</w:t>
-      </w:r>
-      <w:r>
-        <w:t xml:space="preserve"> - </w:t>
-      </w:r>
-      <w:r>
-        <w:t>27/12/2024</w:t>
+        <w:t>1 - 13/12/2024 - 27/12/2024</w:t>
       </w:r>
     </w:p>
     <w:p>
@@ -406,6 +426,9 @@
     </w:p>
     <w:p>
       <w:r>
+        <w:rPr>
+          <w:noProof/>
+        </w:rPr>
         <w:lastRenderedPageBreak/>
         <w:drawing>
           <wp:inline distT="0" distB="0" distL="0" distR="0" wp14:anchorId="7C5FA598" wp14:editId="4D46C61E">
@@ -450,6 +473,9 @@
         </w:drawing>
       </w:r>
       <w:r>
+        <w:rPr>
+          <w:noProof/>
+        </w:rPr>
         <w:drawing>
           <wp:inline distT="0" distB="0" distL="0" distR="0" wp14:anchorId="0A6AEF80" wp14:editId="4DBF29BA">
             <wp:extent cx="2424786" cy="2688326"/>
@@ -495,16 +521,7 @@
         <w:t xml:space="preserve">Sprint </w:t>
       </w:r>
       <w:r>
-        <w:t xml:space="preserve">2 - </w:t>
-      </w:r>
-      <w:r>
-        <w:t>27/12/2024</w:t>
-      </w:r>
-      <w:r>
-        <w:t xml:space="preserve"> - </w:t>
-      </w:r>
-      <w:r>
-        <w:t>10/01/2025</w:t>
+        <w:t>2 - 27/12/2024 - 10/01/2025</w:t>
       </w:r>
     </w:p>
     <w:p>
@@ -525,6 +542,9 @@
         <w:br/>
       </w:r>
       <w:r>
+        <w:rPr>
+          <w:noProof/>
+        </w:rPr>
         <w:drawing>
           <wp:inline distT="0" distB="0" distL="0" distR="0" wp14:anchorId="74875142" wp14:editId="5EAB5375">
             <wp:extent cx="5451894" cy="6252222"/>
@@ -567,10 +587,7 @@
         <w:pStyle w:val="Heading2"/>
       </w:pPr>
       <w:r>
-        <w:t xml:space="preserve">Sprint </w:t>
-      </w:r>
-      <w:r>
-        <w:t>3</w:t>
+        <w:t>Sprint 3</w:t>
       </w:r>
       <w:r>
         <w:t xml:space="preserve">- </w:t>
@@ -591,6 +608,69 @@
       </w:r>
       <w:r>
         <w:t>:</w:t>
+      </w:r>
+    </w:p>
+    <w:p>
+      <w:r>
+        <w:t>Objectives: Write test files so that I can perform test driven development.</w:t>
+      </w:r>
+    </w:p>
+    <w:p>
+      <w:r>
+        <w:t xml:space="preserve">I have written test files for the </w:t>
+      </w:r>
+    </w:p>
+    <w:p>
+      <w:pPr>
+        <w:pStyle w:val="Heading2"/>
+      </w:pPr>
+      <w:r>
+        <w:t>Sprint 4</w:t>
+      </w:r>
+      <w:r>
+        <w:t>- 24/01/2025 - 07/02/2025</w:t>
+      </w:r>
+    </w:p>
+    <w:p>
+      <w:r>
+        <w:t>Sprint 4:</w:t>
+      </w:r>
+      <w:r>
+        <w:br/>
+        <w:t>Objectives:</w:t>
+      </w:r>
+      <w:r>
+        <w:br/>
+      </w:r>
+      <w:r>
+        <w:lastRenderedPageBreak/>
+        <w:t>Finish off user designs</w:t>
+      </w:r>
+      <w:r>
+        <w:br/>
+        <w:t>Create feedback form.</w:t>
+      </w:r>
+    </w:p>
+    <w:p>
+      <w:r>
+        <w:t>Conduct user feedback study with peers and gather feedback.</w:t>
+      </w:r>
+    </w:p>
+    <w:p/>
+    <w:p>
+      <w:pPr>
+        <w:pStyle w:val="Heading2"/>
+      </w:pPr>
+      <w:r>
+        <w:t>Sprint 5</w:t>
+      </w:r>
+      <w:r>
+        <w:t>- 07/02/2025 - 21/02/2025</w:t>
+      </w:r>
+    </w:p>
+    <w:p>
+      <w:r>
+        <w:t>Sprint 5:</w:t>
       </w:r>
     </w:p>
     <w:p>
@@ -606,225 +686,265 @@
     <w:p/>
     <w:p>
       <w:r>
-        <w:lastRenderedPageBreak/>
         <w:br/>
-      </w:r>
-      <w:r>
-        <w:t xml:space="preserve"> </w:t>
-      </w:r>
-      <w:r>
-        <w:t>F</w:t>
-      </w:r>
-      <w:r>
-        <w:t xml:space="preserve">or each endpoint that I defined in the documentation I went one by one and wrote the server code for it, making sure to reference the documentation for each endpoint. </w:t>
-      </w:r>
-    </w:p>
-    <w:p>
-      <w:pPr>
-        <w:pStyle w:val="Heading2"/>
-      </w:pPr>
-      <w:r>
-        <w:t xml:space="preserve">Sprint </w:t>
-      </w:r>
-      <w:r>
-        <w:t>4</w:t>
-      </w:r>
-      <w:r>
-        <w:t>- 24</w:t>
-      </w:r>
-      <w:r>
-        <w:t>/01/2025</w:t>
-      </w:r>
-      <w:r>
-        <w:t xml:space="preserve"> - </w:t>
-      </w:r>
-      <w:r>
-        <w:t>07/02/2025</w:t>
-      </w:r>
-    </w:p>
-    <w:p>
-      <w:r>
-        <w:t>Sprint 4:</w:t>
+        <w:t xml:space="preserve"> For each endpoint that I defined in the documentation I went one by one and wrote the server code for it, making sure to reference the documentation </w:t>
+      </w:r>
+      <w:r>
+        <w:t xml:space="preserve">and making sure that all the test cases pass for each route. </w:t>
+      </w:r>
+    </w:p>
+    <w:p>
+      <w:r>
+        <w:t>Here you can see the test cases passing after I have written them:</w:t>
       </w:r>
       <w:r>
         <w:br/>
-        <w:t>Objectives:</w:t>
-      </w:r>
-      <w:r>
-        <w:br/>
-        <w:t>Finish off user designs</w:t>
-      </w:r>
-      <w:r>
-        <w:br/>
-        <w:t>Create feedback form.</w:t>
-      </w:r>
-    </w:p>
-    <w:p>
-      <w:r>
-        <w:t xml:space="preserve">Get ethics approval from university. </w:t>
-      </w:r>
-    </w:p>
-    <w:p>
-      <w:r>
-        <w:t>Conduct user feedback study with peers and gather feedback.</w:t>
-      </w:r>
-    </w:p>
-    <w:p/>
-    <w:p>
-      <w:pPr>
-        <w:pStyle w:val="Heading2"/>
-      </w:pPr>
-      <w:r>
-        <w:t xml:space="preserve">Sprint </w:t>
-      </w:r>
-      <w:r>
-        <w:t>5</w:t>
-      </w:r>
-      <w:r>
-        <w:t xml:space="preserve">- </w:t>
-      </w:r>
-      <w:r>
-        <w:t>07/02/2025</w:t>
-      </w:r>
-      <w:r>
-        <w:t xml:space="preserve"> - </w:t>
-      </w:r>
-      <w:r>
-        <w:t>21/02/2025</w:t>
-      </w:r>
-    </w:p>
-    <w:p>
-      <w:r>
-        <w:t>Sprint 5:</w:t>
-      </w:r>
-    </w:p>
-    <w:p>
-      <w:r>
-        <w:t>Objectives:</w:t>
+      </w:r>
+      <w:r>
+        <w:drawing>
+          <wp:inline distT="0" distB="0" distL="0" distR="0" wp14:anchorId="2D38CF2E" wp14:editId="42E9C027">
+            <wp:extent cx="2210108" cy="2791215"/>
+            <wp:effectExtent l="0" t="0" r="0" b="9525"/>
+            <wp:docPr id="1407672359" name="Picture 1" descr="A screenshot of a computer program&#10;&#10;AI-generated content may be incorrect."/>
+            <wp:cNvGraphicFramePr>
+              <a:graphicFrameLocks xmlns:a="http://schemas.openxmlformats.org/drawingml/2006/main" noChangeAspect="1"/>
+            </wp:cNvGraphicFramePr>
+            <a:graphic xmlns:a="http://schemas.openxmlformats.org/drawingml/2006/main">
+              <a:graphicData uri="http://schemas.openxmlformats.org/drawingml/2006/picture">
+                <pic:pic xmlns:pic="http://schemas.openxmlformats.org/drawingml/2006/picture">
+                  <pic:nvPicPr>
+                    <pic:cNvPr id="1407672359" name="Picture 1" descr="A screenshot of a computer program&#10;&#10;AI-generated content may be incorrect."/>
+                    <pic:cNvPicPr/>
+                  </pic:nvPicPr>
+                  <pic:blipFill>
+                    <a:blip r:embed="rId8"/>
+                    <a:stretch>
+                      <a:fillRect/>
+                    </a:stretch>
+                  </pic:blipFill>
+                  <pic:spPr>
+                    <a:xfrm>
+                      <a:off x="0" y="0"/>
+                      <a:ext cx="2210108" cy="2791215"/>
+                    </a:xfrm>
+                    <a:prstGeom prst="rect">
+                      <a:avLst/>
+                    </a:prstGeom>
+                  </pic:spPr>
+                </pic:pic>
+              </a:graphicData>
+            </a:graphic>
+          </wp:inline>
+        </w:drawing>
       </w:r>
     </w:p>
     <w:p/>
     <w:p/>
+    <w:p/>
+    <w:p/>
     <w:p>
       <w:pPr>
         <w:pStyle w:val="Heading2"/>
       </w:pPr>
       <w:r>
+        <w:lastRenderedPageBreak/>
+        <w:t>Sprint 6</w:t>
+      </w:r>
+      <w:r>
+        <w:t>- 21/02/2025 - 07/03/2025</w:t>
+      </w:r>
+    </w:p>
+    <w:p>
+      <w:r>
+        <w:t>Sprint 6:</w:t>
+      </w:r>
+    </w:p>
+    <w:p>
+      <w:r>
+        <w:t>Objectives:</w:t>
+      </w:r>
+    </w:p>
+    <w:p>
+      <w:r>
+        <w:t xml:space="preserve">For this sprint I focused on implementing the frontend functionality, translating the designs and implementing the feedback that I have gathered from the peer review and UI feedback. </w:t>
+      </w:r>
+    </w:p>
+    <w:p>
+      <w:r>
+        <w:t>I will use fake data at the start to make sure that I can focus on developing functionality.</w:t>
+      </w:r>
+    </w:p>
+    <w:p>
+      <w:pPr>
+        <w:pStyle w:val="Heading2"/>
+      </w:pPr>
+      <w:r>
+        <w:t>Sprint 7</w:t>
+      </w:r>
+      <w:r>
+        <w:t>- 07/03/2025 - 21/03/2025</w:t>
+      </w:r>
+    </w:p>
+    <w:p>
+      <w:r>
         <w:t xml:space="preserve">Sprint </w:t>
       </w:r>
       <w:r>
-        <w:t>6</w:t>
-      </w:r>
-      <w:r>
-        <w:t xml:space="preserve">- </w:t>
-      </w:r>
-      <w:r>
-        <w:t>21/02/2025</w:t>
-      </w:r>
-      <w:r>
-        <w:t xml:space="preserve"> - </w:t>
-      </w:r>
-      <w:r>
-        <w:t>07/03/2025</w:t>
-      </w:r>
-    </w:p>
+        <w:t>7</w:t>
+      </w:r>
+      <w:r>
+        <w:t>:</w:t>
+      </w:r>
+    </w:p>
+    <w:p>
+      <w:r>
+        <w:t>Objectives:</w:t>
+      </w:r>
+    </w:p>
+    <w:p>
+      <w:r>
+        <w:t>Implement server communication with the frontend.</w:t>
+      </w:r>
+    </w:p>
+    <w:p>
+      <w:r>
+        <w:t xml:space="preserve">For this sprint I focused on implementing </w:t>
+      </w:r>
+      <w:r>
+        <w:t xml:space="preserve">the API communication between the server and the frontend. This will replace the fake data that I was using for the development stage. </w:t>
+      </w:r>
+    </w:p>
+    <w:p/>
     <w:p>
       <w:pPr>
         <w:pStyle w:val="Heading2"/>
       </w:pPr>
       <w:r>
-        <w:t xml:space="preserve">Sprint </w:t>
-      </w:r>
-      <w:r>
-        <w:t>7</w:t>
-      </w:r>
-      <w:r>
-        <w:t xml:space="preserve">- </w:t>
-      </w:r>
-      <w:r>
-        <w:t>07/03/2025</w:t>
-      </w:r>
-      <w:r>
-        <w:t xml:space="preserve"> - </w:t>
-      </w:r>
-      <w:r>
-        <w:t>21/03/2025</w:t>
-      </w:r>
-    </w:p>
-    <w:p>
-      <w:pPr>
-        <w:pStyle w:val="Heading2"/>
-      </w:pPr>
-      <w:r>
         <w:t>Sprint 8</w:t>
       </w:r>
       <w:r>
-        <w:t xml:space="preserve">- </w:t>
-      </w:r>
-      <w:r>
-        <w:t>21/03/2025</w:t>
-      </w:r>
-      <w:r>
-        <w:t xml:space="preserve"> - </w:t>
-      </w:r>
-      <w:r>
-        <w:t>04/04/2025</w:t>
-      </w:r>
-    </w:p>
-    <w:p/>
+        <w:t>- 21/03/2025 - 04/04/2025</w:t>
+      </w:r>
+    </w:p>
+    <w:p>
+      <w:r>
+        <w:t>Sprint 8 will be focused on making sure that the app is working as intended and that all features have been met.</w:t>
+      </w:r>
+    </w:p>
     <w:p>
       <w:pPr>
         <w:pStyle w:val="Heading1"/>
       </w:pPr>
+      <w:bookmarkStart w:id="0" w:name="_References"/>
+      <w:bookmarkEnd w:id="0"/>
       <w:r>
         <w:t>References</w:t>
       </w:r>
     </w:p>
     <w:p>
+      <w:pPr>
+        <w:pStyle w:val="Heading3"/>
+        <w:numPr>
+          <w:ilvl w:val="0"/>
+          <w:numId w:val="3"/>
+        </w:numPr>
+      </w:pPr>
       <w:r>
         <w:t xml:space="preserve">Atlassian, 2020. What is version control? - Atlassian Git Tutorial. [Online] Available at: </w:t>
       </w:r>
-      <w:hyperlink r:id="rId8" w:history="1">
+      <w:hyperlink r:id="rId9" w:history="1">
         <w:r>
           <w:rPr>
             <w:rStyle w:val="Hyperlink"/>
           </w:rPr>
-          <w:t>https://www.atlassian.com/git/tutorials/what-is-</w:t>
+          <w:t>https://www.atlassian.com/git/tutorials/what-is-version-control</w:t>
+        </w:r>
+      </w:hyperlink>
+      <w:r>
+        <w:t xml:space="preserve"> [Accessed </w:t>
+      </w:r>
+      <w:r>
+        <w:t>28</w:t>
+      </w:r>
+      <w:r>
+        <w:t xml:space="preserve"> </w:t>
+      </w:r>
+      <w:r>
+        <w:t>Jan</w:t>
+      </w:r>
+      <w:r>
+        <w:t xml:space="preserve"> 202</w:t>
+      </w:r>
+      <w:r>
+        <w:t>5</w:t>
+      </w:r>
+      <w:r>
+        <w:t>].</w:t>
+      </w:r>
+    </w:p>
+    <w:p>
+      <w:pPr>
+        <w:pStyle w:val="Heading3"/>
+        <w:numPr>
+          <w:ilvl w:val="0"/>
+          <w:numId w:val="3"/>
+        </w:numPr>
+      </w:pPr>
+      <w:r>
+        <w:t xml:space="preserve">Duolingo Reports - </w:t>
+      </w:r>
+      <w:hyperlink r:id="rId10" w:anchor=":~:text=With%20over%20500%20million%20downloads,and%20the%20Apple%20App%20Store." w:history="1">
+        <w:r>
+          <w:rPr>
+            <w:rStyle w:val="Hyperlink"/>
+          </w:rPr>
+          <w:t>https://investo</w:t>
         </w:r>
         <w:r>
           <w:rPr>
             <w:rStyle w:val="Hyperlink"/>
           </w:rPr>
-          <w:t>v</w:t>
+          <w:t>r</w:t>
         </w:r>
         <w:r>
           <w:rPr>
             <w:rStyle w:val="Hyperlink"/>
           </w:rPr>
-          <w:t>ersion-control</w:t>
+          <w:t>s.duolingo.com/news-releases/news-release-details/duolingo-announces-record-bookings-first-quarter-2022-and-raises#:~:text=With%20over%2050</w:t>
+        </w:r>
+        <w:r>
+          <w:rPr>
+            <w:rStyle w:val="Hyperlink"/>
+          </w:rPr>
+          <w:t>0</w:t>
+        </w:r>
+        <w:r>
+          <w:rPr>
+            <w:rStyle w:val="Hyperlink"/>
+          </w:rPr>
+          <w:t>%20million%20downloads,and%20the%20Apple%20App%20Store.</w:t>
         </w:r>
       </w:hyperlink>
-      <w:r>
-        <w:t xml:space="preserve"> [Accessed </w:t>
-      </w:r>
-      <w:r>
-        <w:t>28</w:t>
-      </w:r>
-      <w:r>
-        <w:t xml:space="preserve"> </w:t>
-      </w:r>
-      <w:r>
-        <w:t>Jan</w:t>
-      </w:r>
-      <w:r>
-        <w:t xml:space="preserve"> 202</w:t>
-      </w:r>
-      <w:r>
-        <w:t>5</w:t>
-      </w:r>
-      <w:r>
-        <w:t>].</w:t>
-      </w:r>
+    </w:p>
+    <w:p>
+      <w:pPr>
+        <w:pStyle w:val="Heading3"/>
+        <w:numPr>
+          <w:ilvl w:val="0"/>
+          <w:numId w:val="3"/>
+        </w:numPr>
+      </w:pPr>
+      <w:r>
+        <w:t xml:space="preserve">Wikipedia – Babbel </w:t>
+      </w:r>
+      <w:hyperlink r:id="rId11" w:history="1">
+        <w:r>
+          <w:rPr>
+            <w:rStyle w:val="Hyperlink"/>
+          </w:rPr>
+          <w:t>https://en.wikipedia.org/wiki/Babbel</w:t>
+        </w:r>
+      </w:hyperlink>
     </w:p>
     <w:sectPr>
       <w:pgSz w:w="11906" w:h="16838"/>
@@ -1072,11 +1192,103 @@
       </w:rPr>
     </w:lvl>
   </w:abstractNum>
+  <w:abstractNum w:abstractNumId="2" w15:restartNumberingAfterBreak="0">
+    <w:nsid w:val="2F4812A1"/>
+    <w:multiLevelType w:val="hybridMultilevel"/>
+    <w:tmpl w:val="CE309460"/>
+    <w:lvl w:ilvl="0" w:tplc="0809000F">
+      <w:start w:val="1"/>
+      <w:numFmt w:val="decimal"/>
+      <w:lvlText w:val="%1."/>
+      <w:lvlJc w:val="left"/>
+      <w:pPr>
+        <w:ind w:left="720" w:hanging="360"/>
+      </w:pPr>
+      <w:rPr>
+        <w:rFonts w:hint="default"/>
+      </w:rPr>
+    </w:lvl>
+    <w:lvl w:ilvl="1" w:tplc="08090019" w:tentative="1">
+      <w:start w:val="1"/>
+      <w:numFmt w:val="lowerLetter"/>
+      <w:lvlText w:val="%2."/>
+      <w:lvlJc w:val="left"/>
+      <w:pPr>
+        <w:ind w:left="1440" w:hanging="360"/>
+      </w:pPr>
+    </w:lvl>
+    <w:lvl w:ilvl="2" w:tplc="0809001B" w:tentative="1">
+      <w:start w:val="1"/>
+      <w:numFmt w:val="lowerRoman"/>
+      <w:lvlText w:val="%3."/>
+      <w:lvlJc w:val="right"/>
+      <w:pPr>
+        <w:ind w:left="2160" w:hanging="180"/>
+      </w:pPr>
+    </w:lvl>
+    <w:lvl w:ilvl="3" w:tplc="0809000F" w:tentative="1">
+      <w:start w:val="1"/>
+      <w:numFmt w:val="decimal"/>
+      <w:lvlText w:val="%4."/>
+      <w:lvlJc w:val="left"/>
+      <w:pPr>
+        <w:ind w:left="2880" w:hanging="360"/>
+      </w:pPr>
+    </w:lvl>
+    <w:lvl w:ilvl="4" w:tplc="08090019" w:tentative="1">
+      <w:start w:val="1"/>
+      <w:numFmt w:val="lowerLetter"/>
+      <w:lvlText w:val="%5."/>
+      <w:lvlJc w:val="left"/>
+      <w:pPr>
+        <w:ind w:left="3600" w:hanging="360"/>
+      </w:pPr>
+    </w:lvl>
+    <w:lvl w:ilvl="5" w:tplc="0809001B" w:tentative="1">
+      <w:start w:val="1"/>
+      <w:numFmt w:val="lowerRoman"/>
+      <w:lvlText w:val="%6."/>
+      <w:lvlJc w:val="right"/>
+      <w:pPr>
+        <w:ind w:left="4320" w:hanging="180"/>
+      </w:pPr>
+    </w:lvl>
+    <w:lvl w:ilvl="6" w:tplc="0809000F" w:tentative="1">
+      <w:start w:val="1"/>
+      <w:numFmt w:val="decimal"/>
+      <w:lvlText w:val="%7."/>
+      <w:lvlJc w:val="left"/>
+      <w:pPr>
+        <w:ind w:left="5040" w:hanging="360"/>
+      </w:pPr>
+    </w:lvl>
+    <w:lvl w:ilvl="7" w:tplc="08090019" w:tentative="1">
+      <w:start w:val="1"/>
+      <w:numFmt w:val="lowerLetter"/>
+      <w:lvlText w:val="%8."/>
+      <w:lvlJc w:val="left"/>
+      <w:pPr>
+        <w:ind w:left="5760" w:hanging="360"/>
+      </w:pPr>
+    </w:lvl>
+    <w:lvl w:ilvl="8" w:tplc="0809001B" w:tentative="1">
+      <w:start w:val="1"/>
+      <w:numFmt w:val="lowerRoman"/>
+      <w:lvlText w:val="%9."/>
+      <w:lvlJc w:val="right"/>
+      <w:pPr>
+        <w:ind w:left="6480" w:hanging="180"/>
+      </w:pPr>
+    </w:lvl>
+  </w:abstractNum>
   <w:num w:numId="1" w16cid:durableId="105513075">
     <w:abstractNumId w:val="1"/>
   </w:num>
   <w:num w:numId="2" w16cid:durableId="1759137641">
     <w:abstractNumId w:val="0"/>
+  </w:num>
+  <w:num w:numId="3" w16cid:durableId="764305723">
+    <w:abstractNumId w:val="2"/>
   </w:num>
 </w:numbering>
 </file>
@@ -1531,7 +1743,6 @@
     <w:next w:val="Normal"/>
     <w:link w:val="Heading3Char"/>
     <w:uiPriority w:val="9"/>
-    <w:semiHidden/>
     <w:unhideWhenUsed/>
     <w:qFormat/>
     <w:rsid w:val="00A74C9D"/>
@@ -1737,7 +1948,6 @@
     <w:basedOn w:val="DefaultParagraphFont"/>
     <w:link w:val="Heading3"/>
     <w:uiPriority w:val="9"/>
-    <w:semiHidden/>
     <w:rsid w:val="00A74C9D"/>
     <w:rPr>
       <w:rFonts w:eastAsiaTheme="majorEastAsia" w:cstheme="majorBidi"/>

</xml_diff>